<commit_message>
Update Files for Winter
</commit_message>
<xml_diff>
--- a/files/MA223/MA223StyleDoc.docx
+++ b/files/MA223/MA223StyleDoc.docx
@@ -65,135 +65,141 @@
         <w:pStyle w:val="BlockText"/>
       </w:pPr>
       <w:r>
-        <w:t>This is text in a blo</w:t>
-      </w:r>
-      <w:bookmarkStart w:id="1" w:name="_GoBack"/>
+        <w:t>This is text in a block quote.</w:t>
+      </w:r>
+    </w:p>
+    <w:p>
+      <w:pPr>
+        <w:pStyle w:val="Heading2"/>
+      </w:pPr>
+      <w:bookmarkStart w:id="1" w:name="level-2-heading"/>
       <w:bookmarkEnd w:id="1"/>
       <w:r>
-        <w:t>ck quote.</w:t>
+        <w:t>Level 2 Heading</w:t>
+      </w:r>
+    </w:p>
+    <w:p>
+      <w:pPr>
+        <w:pStyle w:val="FirstParagraph"/>
+      </w:pPr>
+      <w:r>
+        <w:t>Here is an R code chunk.</w:t>
+      </w:r>
+    </w:p>
+    <w:p>
+      <w:pPr>
+        <w:pStyle w:val="SourceCode"/>
+      </w:pPr>
+      <w:r>
+        <w:rPr>
+          <w:rStyle w:val="KeywordTok"/>
+        </w:rPr>
+        <w:t>summary</w:t>
+      </w:r>
+      <w:r>
+        <w:rPr>
+          <w:rStyle w:val="NormalTok"/>
+        </w:rPr>
+        <w:t>(cars)</w:t>
+      </w:r>
+    </w:p>
+    <w:p>
+      <w:pPr>
+        <w:pStyle w:val="SourceCode"/>
+      </w:pPr>
+      <w:r>
+        <w:rPr>
+          <w:rStyle w:val="VerbatimChar"/>
+        </w:rPr>
+        <w:t xml:space="preserve">     speed           dist       </w:t>
+      </w:r>
+      <w:r>
+        <w:br/>
+      </w:r>
+      <w:r>
+        <w:rPr>
+          <w:rStyle w:val="VerbatimChar"/>
+        </w:rPr>
+        <w:t xml:space="preserve"> Min.   : 4.0   Min.   :  2.00  </w:t>
+      </w:r>
+      <w:r>
+        <w:br/>
+      </w:r>
+      <w:r>
+        <w:rPr>
+          <w:rStyle w:val="VerbatimChar"/>
+        </w:rPr>
+        <w:t xml:space="preserve"> 1st Qu.:12.0   1st Qu.: 26.00  </w:t>
+      </w:r>
+      <w:r>
+        <w:br/>
+      </w:r>
+      <w:r>
+        <w:rPr>
+          <w:rStyle w:val="VerbatimChar"/>
+        </w:rPr>
+        <w:t xml:space="preserve"> Median :15.0   Median : 36.00  </w:t>
+      </w:r>
+      <w:r>
+        <w:br/>
+      </w:r>
+      <w:r>
+        <w:rPr>
+          <w:rStyle w:val="VerbatimChar"/>
+        </w:rPr>
+        <w:t xml:space="preserve"> Mean   :15.4   Mean   : 42.98  </w:t>
+      </w:r>
+      <w:r>
+        <w:br/>
+      </w:r>
+      <w:r>
+        <w:rPr>
+          <w:rStyle w:val="VerbatimChar"/>
+        </w:rPr>
+        <w:t xml:space="preserve"> 3rd Qu.:19.0   3rd Qu.: 56.00  </w:t>
+      </w:r>
+      <w:r>
+        <w:br/>
+      </w:r>
+      <w:r>
+        <w:rPr>
+          <w:rStyle w:val="VerbatimChar"/>
+        </w:rPr>
+        <w:t xml:space="preserve"> Max.   :25.0   Max.   :120.00  </w:t>
       </w:r>
     </w:p>
     <w:p>
       <w:pPr>
         <w:pStyle w:val="Heading2"/>
       </w:pPr>
-      <w:bookmarkStart w:id="2" w:name="level-2-heading"/>
+      <w:bookmarkStart w:id="2" w:name="problem-delimiter"/>
       <w:bookmarkEnd w:id="2"/>
       <w:r>
-        <w:t>Level 2 Heading</w:t>
-      </w:r>
-    </w:p>
-    <w:p>
-      <w:pPr>
-        <w:pStyle w:val="FirstParagraph"/>
-      </w:pPr>
-      <w:r>
-        <w:t>Here is an R code chunk.</w:t>
-      </w:r>
-    </w:p>
-    <w:p>
-      <w:pPr>
-        <w:pStyle w:val="SourceCode"/>
-      </w:pPr>
-      <w:r>
-        <w:rPr>
-          <w:rStyle w:val="KeywordTok"/>
-        </w:rPr>
-        <w:t>summary</w:t>
-      </w:r>
-      <w:r>
-        <w:rPr>
-          <w:rStyle w:val="NormalTok"/>
-        </w:rPr>
-        <w:t>(cars)</w:t>
-      </w:r>
-    </w:p>
-    <w:p>
-      <w:pPr>
-        <w:pStyle w:val="SourceCode"/>
-      </w:pPr>
-      <w:r>
-        <w:rPr>
-          <w:rStyle w:val="VerbatimChar"/>
-        </w:rPr>
-        <w:t xml:space="preserve">     speed           dist       </w:t>
-      </w:r>
-      <w:r>
-        <w:br/>
-      </w:r>
-      <w:r>
-        <w:rPr>
-          <w:rStyle w:val="VerbatimChar"/>
-        </w:rPr>
-        <w:t xml:space="preserve"> Min.   : 4.0   Min.   :  2.00  </w:t>
-      </w:r>
-      <w:r>
-        <w:br/>
-      </w:r>
-      <w:r>
-        <w:rPr>
-          <w:rStyle w:val="VerbatimChar"/>
-        </w:rPr>
-        <w:t xml:space="preserve"> 1st Qu.:12.0   1st Qu.: 26.00  </w:t>
-      </w:r>
-      <w:r>
-        <w:br/>
-      </w:r>
-      <w:r>
-        <w:rPr>
-          <w:rStyle w:val="VerbatimChar"/>
-        </w:rPr>
-        <w:t xml:space="preserve"> Median :15.0   Median : 36.00  </w:t>
-      </w:r>
-      <w:r>
-        <w:br/>
-      </w:r>
-      <w:r>
-        <w:rPr>
-          <w:rStyle w:val="VerbatimChar"/>
-        </w:rPr>
-        <w:t xml:space="preserve"> Mean   :15.4   Mean   : 42.98  </w:t>
-      </w:r>
-      <w:r>
-        <w:br/>
-      </w:r>
-      <w:r>
-        <w:rPr>
-          <w:rStyle w:val="VerbatimChar"/>
-        </w:rPr>
-        <w:t xml:space="preserve"> 3rd Qu.:19.0   3rd Qu.: 56.00  </w:t>
-      </w:r>
-      <w:r>
-        <w:br/>
-      </w:r>
-      <w:r>
-        <w:rPr>
-          <w:rStyle w:val="VerbatimChar"/>
-        </w:rPr>
-        <w:t xml:space="preserve"> Max.   :25.0   Max.   :120.00  </w:t>
-      </w:r>
-    </w:p>
-    <w:p>
-      <w:pPr>
-        <w:pStyle w:val="Heading2"/>
-      </w:pPr>
-      <w:bookmarkStart w:id="3" w:name="problem-delimiter"/>
+        <w:t>Problem Delimiter</w:t>
+      </w:r>
+    </w:p>
+    <w:p>
+      <w:pPr>
+        <w:pStyle w:val="Compact"/>
+      </w:pPr>
+    </w:p>
+    <w:p>
+      <w:pPr>
+        <w:pStyle w:val="question"/>
+      </w:pPr>
+      <w:r>
+        <w:t xml:space="preserve">This is text that should </w:t>
+      </w:r>
+      <w:r>
+        <w:t>s</w:t>
+      </w:r>
+      <w:bookmarkStart w:id="3" w:name="_GoBack"/>
       <w:bookmarkEnd w:id="3"/>
       <w:r>
-        <w:t>Problem Delimiter</w:t>
-      </w:r>
-    </w:p>
-    <w:p>
-      <w:pPr>
-        <w:pStyle w:val="Compact"/>
-      </w:pPr>
-    </w:p>
-    <w:p>
-      <w:pPr>
-        <w:pStyle w:val="question"/>
-      </w:pPr>
-      <w:r>
-        <w:t xml:space="preserve">This is text that should serve as a </w:t>
+        <w:t>erve</w:t>
+      </w:r>
+      <w:r>
+        <w:t xml:space="preserve"> as a </w:t>
       </w:r>
       <w:r>
         <w:t>problem</w:t>
@@ -1950,15 +1956,12 @@
     <w:name w:val="question"/>
     <w:basedOn w:val="BodyText"/>
     <w:qFormat/>
-    <w:rsid w:val="00C076A4"/>
+    <w:rsid w:val="0002571C"/>
     <w:pPr>
       <w:pBdr>
         <w:left w:val="single" w:sz="18" w:space="4" w:color="BFBFBF" w:themeColor="background1" w:themeShade="BF"/>
       </w:pBdr>
     </w:pPr>
-    <w:rPr>
-      <w:color w:val="1F497D" w:themeColor="text2"/>
-    </w:rPr>
   </w:style>
   <w:style w:type="paragraph" w:customStyle="1" w:styleId="SourceCode">
     <w:name w:val="Source Code"/>

</xml_diff>

<commit_message>
Update 223 Files for Summer
</commit_message>
<xml_diff>
--- a/files/MA223/MA223StyleDoc.docx
+++ b/files/MA223/MA223StyleDoc.docx
@@ -228,7 +228,12 @@
         <w:t>problem</w:t>
       </w:r>
       <w:r>
-        <w:t xml:space="preserve"> statement. It might include lists, such as</w:t>
+        <w:t xml:space="preserve"> stat</w:t>
+      </w:r>
+      <w:bookmarkStart w:id="3" w:name="_GoBack"/>
+      <w:bookmarkEnd w:id="3"/>
+      <w:r>
+        <w:t>ement. It might include lists, such as</w:t>
       </w:r>
     </w:p>
     <w:p>
@@ -431,8 +436,6 @@
       <w:r>
         <w:t xml:space="preserve"> text.</w:t>
       </w:r>
-      <w:bookmarkStart w:id="3" w:name="_GoBack"/>
-      <w:bookmarkEnd w:id="3"/>
     </w:p>
     <w:p>
       <w:pPr>
@@ -1358,6 +1361,7 @@
     <w:lsdException w:name="HTML Sample" w:semiHidden="1" w:unhideWhenUsed="1"/>
     <w:lsdException w:name="HTML Typewriter" w:semiHidden="1" w:unhideWhenUsed="1"/>
     <w:lsdException w:name="HTML Variable" w:semiHidden="1" w:unhideWhenUsed="1"/>
+    <w:lsdException w:name="Normal Table" w:semiHidden="1" w:unhideWhenUsed="1"/>
     <w:lsdException w:name="annotation subject" w:semiHidden="1" w:unhideWhenUsed="1"/>
     <w:lsdException w:name="No List" w:semiHidden="1" w:unhideWhenUsed="1"/>
     <w:lsdException w:name="Outline List 1" w:semiHidden="1" w:unhideWhenUsed="1"/>
@@ -1401,8 +1405,10 @@
     <w:lsdException w:name="Table Elegant" w:semiHidden="1" w:unhideWhenUsed="1"/>
     <w:lsdException w:name="Table Professional" w:semiHidden="1" w:unhideWhenUsed="1"/>
     <w:lsdException w:name="Table Subtle 1" w:semiHidden="1" w:unhideWhenUsed="1"/>
+    <w:lsdException w:name="Table Subtle 2" w:semiHidden="1" w:unhideWhenUsed="1"/>
     <w:lsdException w:name="Table Web 1" w:semiHidden="1" w:unhideWhenUsed="1"/>
     <w:lsdException w:name="Table Web 2" w:semiHidden="1" w:unhideWhenUsed="1"/>
+    <w:lsdException w:name="Table Web 3" w:semiHidden="1" w:unhideWhenUsed="1"/>
     <w:lsdException w:name="Balloon Text" w:semiHidden="1" w:unhideWhenUsed="1"/>
     <w:lsdException w:name="Table Theme" w:semiHidden="1" w:unhideWhenUsed="1"/>
     <w:lsdException w:name="Placeholder Text" w:semiHidden="1"/>
@@ -1422,6 +1428,10 @@
     <w:lsdException w:name="Colorful Grid"/>
     <w:lsdException w:name="Light Shading Accent 1"/>
     <w:lsdException w:name="Light List Accent 1"/>
+    <w:lsdException w:name="Light Grid Accent 1"/>
+    <w:lsdException w:name="Medium Shading 1 Accent 1"/>
+    <w:lsdException w:name="Medium Shading 2 Accent 1"/>
+    <w:lsdException w:name="Medium List 1 Accent 1"/>
     <w:lsdException w:name="Revision" w:semiHidden="1"/>
     <w:lsdException w:name="Medium List 2 Accent 1"/>
     <w:lsdException w:name="Medium Grid 1 Accent 1"/>
@@ -1497,6 +1507,10 @@
     <w:lsdException w:name="Medium Grid 1 Accent 6"/>
     <w:lsdException w:name="Medium Grid 2 Accent 6"/>
     <w:lsdException w:name="Medium Grid 3 Accent 6"/>
+    <w:lsdException w:name="Dark List Accent 6"/>
+    <w:lsdException w:name="Colorful Shading Accent 6"/>
+    <w:lsdException w:name="Colorful List Accent 6"/>
+    <w:lsdException w:name="Colorful Grid Accent 6"/>
     <w:lsdException w:name="Bibliography" w:semiHidden="1" w:unhideWhenUsed="1"/>
     <w:lsdException w:name="TOC Heading" w:semiHidden="1" w:unhideWhenUsed="1"/>
     <w:lsdException w:name="Grid Table 4" w:uiPriority="49"/>
@@ -2011,12 +2025,15 @@
     <w:name w:val="question"/>
     <w:basedOn w:val="BodyText"/>
     <w:qFormat/>
-    <w:rsid w:val="0002571C"/>
+    <w:rsid w:val="00117F77"/>
     <w:pPr>
       <w:pBdr>
         <w:left w:val="single" w:sz="18" w:space="4" w:color="BFBFBF" w:themeColor="background1" w:themeShade="BF"/>
       </w:pBdr>
     </w:pPr>
+    <w:rPr>
+      <w:color w:val="808080" w:themeColor="background1" w:themeShade="80"/>
+    </w:rPr>
   </w:style>
   <w:style w:type="paragraph" w:customStyle="1" w:styleId="SourceCode">
     <w:name w:val="Source Code"/>

</xml_diff>